<commit_message>
doc: Nuevas Espc. de CU añadidas
</commit_message>
<xml_diff>
--- a/Desarrollo/Artemis/Análisis de Requerimientos/Artemis-DECU-01 Creación de Cuenta.docx
+++ b/Desarrollo/Artemis/Análisis de Requerimientos/Artemis-DECU-01 Creación de Cuenta.docx
@@ -373,7 +373,7 @@
               <w:rPr>
                 <w:rFonts w:eastAsia="Barlow" w:cs="Barlow"/>
               </w:rPr>
-              <w:t>3</w:t>
+              <w:t>6</w:t>
             </w:r>
             <w:r>
               <w:rPr>
@@ -3114,6 +3114,7 @@
           <w:numId w:val="13"/>
         </w:numPr>
       </w:pPr>
+      <w:bookmarkStart w:id="21" w:name="_GoBack"/>
       <w:r>
         <w:t>Usuario sin registrar: Cualquier persona que ingrese a la plataforma sin tener una sesión iniciada.</w:t>
       </w:r>
@@ -3143,14 +3144,15 @@
           <w:sz w:val="32"/>
         </w:rPr>
       </w:pPr>
-      <w:bookmarkStart w:id="21" w:name="_Toc58175294"/>
+      <w:bookmarkStart w:id="22" w:name="_Toc58175294"/>
+      <w:bookmarkEnd w:id="21"/>
       <w:r>
         <w:rPr>
           <w:sz w:val="32"/>
         </w:rPr>
         <w:t>Precondiciones</w:t>
       </w:r>
-      <w:bookmarkEnd w:id="21"/>
+      <w:bookmarkEnd w:id="22"/>
     </w:p>
     <w:p>
       <w:pPr>
@@ -3172,7 +3174,7 @@
           <w:sz w:val="32"/>
         </w:rPr>
       </w:pPr>
-      <w:bookmarkStart w:id="22" w:name="_Toc58175295"/>
+      <w:bookmarkStart w:id="23" w:name="_Toc58175295"/>
       <w:proofErr w:type="spellStart"/>
       <w:r>
         <w:rPr>
@@ -3180,7 +3182,7 @@
         </w:rPr>
         <w:t>Poscondiciones</w:t>
       </w:r>
-      <w:bookmarkEnd w:id="22"/>
+      <w:bookmarkEnd w:id="23"/>
       <w:proofErr w:type="spellEnd"/>
     </w:p>
     <w:p>
@@ -3203,14 +3205,14 @@
           <w:sz w:val="32"/>
         </w:rPr>
       </w:pPr>
-      <w:bookmarkStart w:id="23" w:name="_Toc58175296"/>
+      <w:bookmarkStart w:id="24" w:name="_Toc58175296"/>
       <w:r>
         <w:rPr>
           <w:sz w:val="32"/>
         </w:rPr>
         <w:t>Flujo Básico</w:t>
       </w:r>
-      <w:bookmarkEnd w:id="23"/>
+      <w:bookmarkEnd w:id="24"/>
     </w:p>
     <w:p>
       <w:pPr>
@@ -3222,7 +3224,22 @@
         <w:ind w:left="1418" w:hanging="709"/>
       </w:pPr>
       <w:r>
-        <w:t>El usuario ingresa los campos requeridos por la plataforma para la creación de su cuenta.</w:t>
+        <w:t xml:space="preserve">El usuario ingresa </w:t>
+      </w:r>
+      <w:r>
+        <w:t>su</w:t>
+      </w:r>
+      <w:r>
+        <w:t xml:space="preserve"> </w:t>
+      </w:r>
+      <w:r>
+        <w:t>Correo, Contraseña, Nombr</w:t>
+      </w:r>
+      <w:r>
+        <w:t xml:space="preserve">e Artístico y Nombre de Usuario, </w:t>
+      </w:r>
+      <w:r>
+        <w:t>por la plataforma para la creación de su cuenta.</w:t>
       </w:r>
     </w:p>
     <w:p>
@@ -3266,14 +3283,14 @@
           <w:sz w:val="32"/>
         </w:rPr>
       </w:pPr>
-      <w:bookmarkStart w:id="24" w:name="_Toc58175297"/>
+      <w:bookmarkStart w:id="25" w:name="_Toc58175297"/>
       <w:r>
         <w:rPr>
           <w:sz w:val="32"/>
         </w:rPr>
         <w:t>Flujo Alternativo</w:t>
       </w:r>
-      <w:bookmarkEnd w:id="24"/>
+      <w:bookmarkEnd w:id="25"/>
     </w:p>
     <w:p>
       <w:pPr>
@@ -3397,14 +3414,14 @@
           <w:sz w:val="32"/>
         </w:rPr>
       </w:pPr>
-      <w:bookmarkStart w:id="25" w:name="_Toc58175298"/>
+      <w:bookmarkStart w:id="26" w:name="_Toc58175298"/>
       <w:r>
         <w:rPr>
           <w:sz w:val="32"/>
         </w:rPr>
         <w:t>Excepciones</w:t>
       </w:r>
-      <w:bookmarkEnd w:id="25"/>
+      <w:bookmarkEnd w:id="26"/>
     </w:p>
     <w:p>
       <w:pPr>
@@ -3489,6 +3506,86 @@
         <w:rPr>
           <w:b/>
         </w:rPr>
+        <w:t xml:space="preserve"> del nombre </w:t>
+      </w:r>
+      <w:r>
+        <w:rPr>
+          <w:b/>
+        </w:rPr>
+        <w:t>de usuario</w:t>
+      </w:r>
+    </w:p>
+    <w:p>
+      <w:pPr>
+        <w:ind w:left="720"/>
+        <w:rPr>
+          <w:b/>
+        </w:rPr>
+      </w:pPr>
+      <w:r>
+        <w:t>1. El N</w:t>
+      </w:r>
+      <w:r>
+        <w:t xml:space="preserve">ombre </w:t>
+      </w:r>
+      <w:r>
+        <w:t>de Usuario</w:t>
+      </w:r>
+      <w:r>
+        <w:t xml:space="preserve"> ya se</w:t>
+      </w:r>
+      <w:r>
+        <w:t xml:space="preserve"> encuentran registrados en la plataforma.</w:t>
+      </w:r>
+      <w:r>
+        <w:rPr>
+          <w:b/>
+        </w:rPr>
+        <w:t xml:space="preserve"> </w:t>
+      </w:r>
+    </w:p>
+    <w:p>
+      <w:pPr>
+        <w:ind w:left="720"/>
+      </w:pPr>
+      <w:r>
+        <w:t xml:space="preserve">2. La plataforma indica al usuario que debe de escribir otro nombre </w:t>
+      </w:r>
+      <w:r>
+        <w:t>de usuario</w:t>
+      </w:r>
+      <w:r>
+        <w:t>.</w:t>
+      </w:r>
+    </w:p>
+    <w:p>
+      <w:pPr>
+        <w:ind w:left="720"/>
+      </w:pPr>
+      <w:r>
+        <w:t>3. El flujo vuelve al punto 2.6.1</w:t>
+      </w:r>
+    </w:p>
+    <w:p>
+      <w:pPr>
+        <w:ind w:left="720"/>
+      </w:pPr>
+      <w:r>
+        <w:rPr>
+          <w:b/>
+        </w:rPr>
+        <w:t>[EX3</w:t>
+      </w:r>
+      <w:r>
+        <w:rPr>
+          <w:b/>
+        </w:rPr>
+        <w:t>]: Comprobación incorrecta</w:t>
+      </w:r>
+      <w:r>
+        <w:rPr>
+          <w:b/>
+        </w:rPr>
         <w:t xml:space="preserve"> de correo</w:t>
       </w:r>
     </w:p>
@@ -3548,7 +3645,7 @@
         <w:rPr>
           <w:b/>
         </w:rPr>
-        <w:t>[EX3</w:t>
+        <w:t>[EX4</w:t>
       </w:r>
       <w:r>
         <w:rPr>
@@ -3591,13 +3688,7 @@
         <w:ind w:left="720"/>
       </w:pPr>
       <w:r>
-        <w:t xml:space="preserve">2. La plataforma indica al usuario que debe de </w:t>
-      </w:r>
-      <w:r>
-        <w:t>haber ingresado erróneamente su</w:t>
-      </w:r>
-      <w:r>
-        <w:t xml:space="preserve"> correo.</w:t>
+        <w:t>2. La plataforma indica al usuario que debe de haber ingresado erróneamente su correo.</w:t>
       </w:r>
     </w:p>
     <w:p>
@@ -3605,10 +3696,7 @@
         <w:ind w:left="720"/>
       </w:pPr>
       <w:r>
-        <w:t>3</w:t>
-      </w:r>
-      <w:r>
-        <w:t>. El flujo vuelve al punto 2.6.1</w:t>
+        <w:t>3. El flujo vuelve al punto 2.6.1</w:t>
       </w:r>
     </w:p>
     <w:p>
@@ -3619,42 +3707,38 @@
         <w:rPr>
           <w:b/>
         </w:rPr>
-        <w:t>[EX</w:t>
+        <w:t>[EX5</w:t>
       </w:r>
       <w:r>
         <w:rPr>
           <w:b/>
         </w:rPr>
-        <w:t>4</w:t>
+        <w:t xml:space="preserve">]: </w:t>
       </w:r>
       <w:r>
         <w:rPr>
           <w:b/>
         </w:rPr>
-        <w:t xml:space="preserve">]: </w:t>
-      </w:r>
-      <w:r>
+        <w:t>La cuenta de Google o Facebook no se encuentra</w:t>
+      </w:r>
+    </w:p>
+    <w:p>
+      <w:pPr>
+        <w:ind w:left="720"/>
         <w:rPr>
           <w:b/>
         </w:rPr>
-        <w:t>La cuenta de Google o Facebook no se encuentra</w:t>
+      </w:pPr>
+      <w:r>
+        <w:t>1. La cuenta de Google o Facebook no se identifica como un correo válido</w:t>
       </w:r>
     </w:p>
     <w:p>
       <w:pPr>
         <w:ind w:left="720"/>
-        <w:rPr>
-          <w:b/>
-        </w:rPr>
-      </w:pPr>
-      <w:r>
-        <w:t xml:space="preserve">1. </w:t>
-      </w:r>
-      <w:r>
-        <w:t xml:space="preserve">La cuenta de Google o Facebook </w:t>
-      </w:r>
-      <w:r>
-        <w:t>no se identifica como un correo válido</w:t>
+      </w:pPr>
+      <w:r>
+        <w:t>2. La API indica el error</w:t>
       </w:r>
     </w:p>
     <w:p>
@@ -3662,24 +3746,8 @@
         <w:ind w:left="720"/>
       </w:pPr>
       <w:r>
-        <w:t xml:space="preserve">2. La </w:t>
-      </w:r>
-      <w:r>
-        <w:t>API indica el error</w:t>
-      </w:r>
-    </w:p>
-    <w:p>
-      <w:pPr>
-        <w:ind w:left="720"/>
-      </w:pPr>
-      <w:r>
-        <w:t xml:space="preserve">3. El </w:t>
-      </w:r>
-      <w:r>
-        <w:t>usuario no regresa del módulo de la API hasta lograr ingresar sus datos correctamente.</w:t>
-      </w:r>
-      <w:bookmarkStart w:id="26" w:name="_GoBack"/>
-      <w:bookmarkEnd w:id="26"/>
+        <w:t>3. El usuario no regresa del módulo de la API hasta lograr ingresar sus datos correctamente.</w:t>
+      </w:r>
     </w:p>
     <w:p>
       <w:pPr>
@@ -4058,7 +4126,7 @@
               <w:rFonts w:ascii="Roboto Mono" w:eastAsia="Roboto Mono" w:hAnsi="Roboto Mono" w:cs="Roboto Mono"/>
               <w:noProof/>
             </w:rPr>
-            <w:t>9</w:t>
+            <w:t>6</w:t>
           </w:r>
           <w:r>
             <w:rPr>

</xml_diff>